<commit_message>
nutrition page put together
</commit_message>
<xml_diff>
--- a/app/text/02-global-national-outlook/story_text_4.docx
+++ b/app/text/02-global-national-outlook/story_text_4.docx
@@ -8,13 +8,15 @@
         <w:spacing w:before="0" w:beforeAutospacing="0" w:after="0" w:afterAutospacing="0"/>
         <w:rPr>
           <w:rFonts w:ascii="Helvetica" w:hAnsi="Helvetica"/>
+          <w:color w:val="000000"/>
           <w:sz w:val="20"/>
           <w:szCs w:val="20"/>
         </w:rPr>
       </w:pPr>
       <w:r>
         <w:rPr>
-          <w:rFonts w:ascii="Helvetica" w:hAnsi="Helvetica" w:cs="Arial"/>
+          <w:rFonts w:ascii="Helvetica" w:hAnsi="Helvetica"/>
+          <w:color w:val="000000"/>
           <w:sz w:val="20"/>
           <w:szCs w:val="20"/>
         </w:rPr>
@@ -24,138 +26,45 @@
     <w:p>
       <w:pPr>
         <w:rPr>
-          <w:rFonts w:ascii="Helvetica" w:hAnsi="Helvetica"/>
+          <w:rFonts w:ascii="Helvetica" w:hAnsi="Helvetica" w:cs="Calibri"/>
+          <w:color w:val="000000"/>
           <w:sz w:val="20"/>
           <w:szCs w:val="20"/>
         </w:rPr>
       </w:pPr>
       <w:r>
         <w:rPr>
-          <w:rFonts w:ascii="Helvetica" w:hAnsi="Helvetica"/>
+          <w:rFonts w:ascii="Helvetica" w:hAnsi="Helvetica" w:cs="Calibri"/>
+          <w:color w:val="000000"/>
           <w:sz w:val="20"/>
           <w:szCs w:val="20"/>
         </w:rPr>
         <w:br/>
-      </w:r>
-      <w:r>
-        <w:rPr>
-          <w:rFonts w:ascii="Helvetica" w:hAnsi="Helvetica" w:cs="Arial"/>
-          <w:sz w:val="20"/>
-          <w:szCs w:val="20"/>
-        </w:rPr>
-        <w:t>Here, we leverage two recent</w:t>
-      </w:r>
-      <w:r>
-        <w:rPr>
-          <w:rFonts w:ascii="Helvetica" w:hAnsi="Helvetica" w:cs="Arial"/>
-          <w:sz w:val="20"/>
-          <w:szCs w:val="20"/>
-        </w:rPr>
-        <w:t xml:space="preserve"> </w:t>
-      </w:r>
-      <w:r>
-        <w:rPr>
-          <w:rFonts w:ascii="Helvetica" w:hAnsi="Helvetica" w:cs="Arial"/>
-          <w:sz w:val="20"/>
-          <w:szCs w:val="20"/>
-        </w:rPr>
-        <w:t>scientific studies to project the joint impact of climate change</w:t>
-      </w:r>
-      <w:r>
-        <w:rPr>
-          <w:rFonts w:ascii="Helvetica" w:hAnsi="Helvetica" w:cs="Arial"/>
-          <w:sz w:val="20"/>
-          <w:szCs w:val="20"/>
-        </w:rPr>
-        <w:t xml:space="preserve"> </w:t>
-      </w:r>
-      <w:r>
-        <w:rPr>
-          <w:rFonts w:ascii="Helvetica" w:hAnsi="Helvetica" w:cs="Arial"/>
-          <w:sz w:val="20"/>
-          <w:szCs w:val="20"/>
-        </w:rPr>
-        <w:t>and management, technology, and policy reforms on the ability for marine fisheries</w:t>
-      </w:r>
-      <w:r>
-        <w:rPr>
-          <w:rFonts w:ascii="Helvetica" w:hAnsi="Helvetica" w:cs="Arial"/>
-          <w:sz w:val="20"/>
-          <w:szCs w:val="20"/>
-        </w:rPr>
-        <w:t xml:space="preserve"> </w:t>
-      </w:r>
-      <w:r>
-        <w:rPr>
-          <w:rFonts w:ascii="Helvetica" w:hAnsi="Helvetica" w:cs="Arial"/>
-          <w:sz w:val="20"/>
-          <w:szCs w:val="20"/>
-        </w:rPr>
-        <w:t xml:space="preserve">and mariculture to produce sustainable seafood for people. [Insert a few sentences describing results.] We also use nutrient content estimates from </w:t>
+        <w:t>Here, we leverage two recent scientific studies to project the joint impact of climate change and management, technology, and policy reforms on the ability for marine fisheries and mariculture to produce sustainable seafood for people. [Insert a few sentences describing results.] We also use nutrient content estimates from </w:t>
       </w:r>
       <w:hyperlink r:id="rId5" w:history="1">
         <w:r>
           <w:rPr>
             <w:rStyle w:val="Hyperlink"/>
-            <w:rFonts w:ascii="Helvetica" w:hAnsi="Helvetica" w:cs="Arial"/>
-            <w:color w:val="4472C4" w:themeColor="accent1"/>
+            <w:rFonts w:ascii="Helvetica" w:hAnsi="Helvetica" w:cs="Calibri"/>
+            <w:color w:val="4472C4"/>
             <w:sz w:val="20"/>
             <w:szCs w:val="20"/>
-            <w:u w:val="none"/>
           </w:rPr>
           <w:t>Smith et al. (2016)</w:t>
         </w:r>
       </w:hyperlink>
       <w:r>
         <w:rPr>
-          <w:rFonts w:ascii="Helvetica" w:hAnsi="Helvetica" w:cs="Arial"/>
+          <w:rFonts w:ascii="Helvetica" w:hAnsi="Helvetica" w:cs="Calibri"/>
+          <w:color w:val="000000"/>
           <w:sz w:val="20"/>
           <w:szCs w:val="20"/>
         </w:rPr>
-        <w:t xml:space="preserve"> to calculate the nutritional contributions of</w:t>
-      </w:r>
-      <w:r>
-        <w:rPr>
-          <w:rFonts w:ascii="Helvetica" w:hAnsi="Helvetica" w:cs="Arial"/>
-          <w:sz w:val="20"/>
-          <w:szCs w:val="20"/>
-        </w:rPr>
-        <w:t xml:space="preserve"> </w:t>
-      </w:r>
-      <w:r>
-        <w:rPr>
-          <w:rFonts w:ascii="Helvetica" w:hAnsi="Helvetica" w:cs="Arial"/>
-          <w:sz w:val="20"/>
-          <w:szCs w:val="20"/>
-        </w:rPr>
-        <w:t>this production and estimate the potential contribution of marine fisheries and</w:t>
-      </w:r>
-      <w:r>
-        <w:rPr>
-          <w:rFonts w:ascii="Helvetica" w:hAnsi="Helvetica" w:cs="Arial"/>
-          <w:sz w:val="20"/>
-          <w:szCs w:val="20"/>
-        </w:rPr>
-        <w:t xml:space="preserve"> </w:t>
-      </w:r>
-      <w:r>
-        <w:rPr>
-          <w:rFonts w:ascii="Helvetica" w:hAnsi="Helvetica" w:cs="Arial"/>
-          <w:sz w:val="20"/>
-          <w:szCs w:val="20"/>
-        </w:rPr>
-        <w:t>mariculture to f</w:t>
+        <w:t> to calculate the nutritional contributions of this production and estimate the potential contribution of marine fisheries and mariculture to forecast nutrition requirements. We find that… [insert results sentence here].</w:t>
       </w:r>
       <w:bookmarkStart w:id="0" w:name="_GoBack"/>
       <w:bookmarkEnd w:id="0"/>
-      <w:r>
-        <w:rPr>
-          <w:rFonts w:ascii="Helvetica" w:hAnsi="Helvetica" w:cs="Arial"/>
-          <w:sz w:val="20"/>
-          <w:szCs w:val="20"/>
-        </w:rPr>
-        <w:t>orecast nutrition requirements. We find that… [insert results sentence here].</w:t>
-      </w:r>
     </w:p>
     <w:sectPr>
       <w:pgSz w:w="12240" w:h="15840"/>

</xml_diff>